<commit_message>
change in doc and notebook
</commit_message>
<xml_diff>
--- a/Additional Notes.docx
+++ b/Additional Notes.docx
@@ -17,25 +17,7 @@
           <w:u w:val="single"/>
           <w:lang w:val="en-IN"/>
         </w:rPr>
-        <w:t xml:space="preserve">Notes (Deep learning with Python: Francois </w:t>
-      </w:r>
-      <w:proofErr w:type="spellStart"/>
-      <w:r>
-        <w:rPr>
-          <w:sz w:val="28"/>
-          <w:u w:val="single"/>
-          <w:lang w:val="en-IN"/>
-        </w:rPr>
-        <w:t>Chollet</w:t>
-      </w:r>
-      <w:proofErr w:type="spellEnd"/>
-      <w:r>
-        <w:rPr>
-          <w:sz w:val="28"/>
-          <w:u w:val="single"/>
-          <w:lang w:val="en-IN"/>
-        </w:rPr>
-        <w:t>)</w:t>
+        <w:t>Notes (Deep learning with Python: Francois Chollet)</w:t>
       </w:r>
     </w:p>
     <w:p>
@@ -134,6 +116,230 @@
           <w:lang w:val="en-IN"/>
         </w:rPr>
         <w:t>Convolutional base of inception v3 model trained on Imagenet is being used.</w:t>
+      </w:r>
+    </w:p>
+    <w:p>
+      <w:pPr>
+        <w:pStyle w:val="ListParagraph"/>
+        <w:jc w:val="center"/>
+        <w:rPr>
+          <w:sz w:val="28"/>
+          <w:u w:val="single"/>
+          <w:lang w:val="en-IN"/>
+        </w:rPr>
+      </w:pPr>
+    </w:p>
+    <w:p>
+      <w:pPr>
+        <w:pStyle w:val="ListParagraph"/>
+        <w:jc w:val="center"/>
+        <w:rPr>
+          <w:sz w:val="28"/>
+          <w:u w:val="single"/>
+          <w:lang w:val="en-IN"/>
+        </w:rPr>
+      </w:pPr>
+      <w:r>
+        <w:rPr>
+          <w:sz w:val="28"/>
+          <w:u w:val="single"/>
+          <w:lang w:val="en-IN"/>
+        </w:rPr>
+        <w:t>Strategy used in code</w:t>
+      </w:r>
+    </w:p>
+    <w:p>
+      <w:pPr>
+        <w:pStyle w:val="ListParagraph"/>
+        <w:numPr>
+          <w:ilvl w:val="0"/>
+          <w:numId w:val="3"/>
+        </w:numPr>
+        <w:jc w:val="both"/>
+        <w:rPr>
+          <w:sz w:val="28"/>
+          <w:u w:val="single"/>
+          <w:lang w:val="en-IN"/>
+        </w:rPr>
+      </w:pPr>
+      <w:r>
+        <w:rPr>
+          <w:sz w:val="24"/>
+          <w:lang w:val="en-IN"/>
+        </w:rPr>
+        <w:t>Defined set of weights for each mixed layer such that weighted sum of L-2 norms for each layer could be taken.</w:t>
+      </w:r>
+    </w:p>
+    <w:p>
+      <w:pPr>
+        <w:pStyle w:val="ListParagraph"/>
+        <w:numPr>
+          <w:ilvl w:val="0"/>
+          <w:numId w:val="3"/>
+        </w:numPr>
+        <w:jc w:val="both"/>
+        <w:rPr>
+          <w:sz w:val="28"/>
+          <w:u w:val="single"/>
+          <w:lang w:val="en-IN"/>
+        </w:rPr>
+      </w:pPr>
+      <w:r>
+        <w:rPr>
+          <w:sz w:val="24"/>
+          <w:lang w:val="en-IN"/>
+        </w:rPr>
+        <w:t>Inception-V3 model is imported and kept untrainable.</w:t>
+      </w:r>
+    </w:p>
+    <w:p>
+      <w:pPr>
+        <w:pStyle w:val="ListParagraph"/>
+        <w:numPr>
+          <w:ilvl w:val="0"/>
+          <w:numId w:val="3"/>
+        </w:numPr>
+        <w:jc w:val="both"/>
+        <w:rPr>
+          <w:sz w:val="28"/>
+          <w:u w:val="single"/>
+          <w:lang w:val="en-IN"/>
+        </w:rPr>
+      </w:pPr>
+      <w:r>
+        <w:rPr>
+          <w:sz w:val="24"/>
+          <w:lang w:val="en-IN"/>
+        </w:rPr>
+        <w:t>Loss function is defined and scaled by product of output shape of layer.</w:t>
+      </w:r>
+    </w:p>
+    <w:p>
+      <w:pPr>
+        <w:pStyle w:val="ListParagraph"/>
+        <w:numPr>
+          <w:ilvl w:val="0"/>
+          <w:numId w:val="3"/>
+        </w:numPr>
+        <w:jc w:val="both"/>
+        <w:rPr>
+          <w:sz w:val="28"/>
+          <w:u w:val="single"/>
+          <w:lang w:val="en-IN"/>
+        </w:rPr>
+      </w:pPr>
+      <w:r>
+        <w:rPr>
+          <w:sz w:val="24"/>
+          <w:lang w:val="en-IN"/>
+        </w:rPr>
+        <w:t>Input image is hold in variable ‘Dream’</w:t>
+      </w:r>
+    </w:p>
+    <w:p>
+      <w:pPr>
+        <w:pStyle w:val="ListParagraph"/>
+        <w:numPr>
+          <w:ilvl w:val="0"/>
+          <w:numId w:val="3"/>
+        </w:numPr>
+        <w:jc w:val="both"/>
+        <w:rPr>
+          <w:sz w:val="28"/>
+          <w:u w:val="single"/>
+          <w:lang w:val="en-IN"/>
+        </w:rPr>
+      </w:pPr>
+      <w:r>
+        <w:rPr>
+          <w:sz w:val="24"/>
+          <w:lang w:val="en-IN"/>
+        </w:rPr>
+        <w:t>Gradients are calculated for loss function using variables as ‘Dream’ tensor</w:t>
+      </w:r>
+    </w:p>
+    <w:p>
+      <w:pPr>
+        <w:pStyle w:val="ListParagraph"/>
+        <w:numPr>
+          <w:ilvl w:val="0"/>
+          <w:numId w:val="3"/>
+        </w:numPr>
+        <w:jc w:val="both"/>
+        <w:rPr>
+          <w:sz w:val="28"/>
+          <w:u w:val="single"/>
+          <w:lang w:val="en-IN"/>
+        </w:rPr>
+      </w:pPr>
+      <w:r>
+        <w:rPr>
+          <w:sz w:val="24"/>
+          <w:lang w:val="en-IN"/>
+        </w:rPr>
+        <w:t>Gradient is normalized by maximum value.</w:t>
+      </w:r>
+    </w:p>
+    <w:p>
+      <w:pPr>
+        <w:pStyle w:val="ListParagraph"/>
+        <w:numPr>
+          <w:ilvl w:val="0"/>
+          <w:numId w:val="3"/>
+        </w:numPr>
+        <w:jc w:val="both"/>
+        <w:rPr>
+          <w:sz w:val="28"/>
+          <w:u w:val="single"/>
+          <w:lang w:val="en-IN"/>
+        </w:rPr>
+      </w:pPr>
+      <w:r>
+        <w:rPr>
+          <w:sz w:val="24"/>
+          <w:lang w:val="en-IN"/>
+        </w:rPr>
+        <w:t>Function is being defined that can return back value of loss and gradients when an tensor of image is inputted.</w:t>
+      </w:r>
+    </w:p>
+    <w:p>
+      <w:pPr>
+        <w:pStyle w:val="ListParagraph"/>
+        <w:numPr>
+          <w:ilvl w:val="0"/>
+          <w:numId w:val="3"/>
+        </w:numPr>
+        <w:jc w:val="both"/>
+        <w:rPr>
+          <w:sz w:val="28"/>
+          <w:u w:val="single"/>
+          <w:lang w:val="en-IN"/>
+        </w:rPr>
+      </w:pPr>
+      <w:r>
+        <w:rPr>
+          <w:sz w:val="24"/>
+          <w:lang w:val="en-IN"/>
+        </w:rPr>
+        <w:t>Gradient ascent function defined that modify and return image tensor ‘x’ until loss function becomes greater than a specified ‘max_loss’ value.</w:t>
+      </w:r>
+    </w:p>
+    <w:p>
+      <w:pPr>
+        <w:pStyle w:val="ListParagraph"/>
+        <w:jc w:val="both"/>
+        <w:rPr>
+          <w:sz w:val="28"/>
+          <w:u w:val="single"/>
+          <w:lang w:val="en-IN"/>
+        </w:rPr>
+      </w:pPr>
+      <w:r>
+        <w:rPr>
+          <w:sz w:val="24"/>
+          <w:lang w:val="en-IN"/>
+        </w:rPr>
+        <w:t xml:space="preserve"> </w:t>
       </w:r>
     </w:p>
     <w:sectPr>
@@ -169,7 +375,7 @@
         <v:path o:extrusionok="f" gradientshapeok="t" o:connecttype="rect"/>
         <o:lock v:ext="edit" aspectratio="t"/>
       </v:shapetype>
-      <v:shape id="_x0000_i1035" type="#_x0000_t75" style="width:9pt;height:9pt" o:bullet="t">
+      <v:shape id="_x0000_i1031" type="#_x0000_t75" style="width:9pt;height:9pt" o:bullet="t">
         <v:imagedata r:id="rId1" o:title="BD14655_"/>
       </v:shape>
     </w:pict>
@@ -289,8 +495,245 @@
       </w:rPr>
     </w:lvl>
   </w:abstractNum>
+  <w:abstractNum w:abstractNumId="1">
+    <w:nsid w:val="2CAC0965"/>
+    <w:multiLevelType w:val="hybridMultilevel"/>
+    <w:tmpl w:val="378EC63E"/>
+    <w:lvl w:ilvl="0" w:tplc="9E1E7BFE">
+      <w:start w:val="1"/>
+      <w:numFmt w:val="bullet"/>
+      <w:lvlText w:val=""/>
+      <w:lvlPicBulletId w:val="0"/>
+      <w:lvlJc w:val="left"/>
+      <w:pPr>
+        <w:ind w:left="1440" w:hanging="360"/>
+      </w:pPr>
+      <w:rPr>
+        <w:rFonts w:ascii="Symbol" w:hAnsi="Symbol" w:hint="default"/>
+        <w:color w:val="auto"/>
+      </w:rPr>
+    </w:lvl>
+    <w:lvl w:ilvl="1" w:tplc="04090003" w:tentative="1">
+      <w:start w:val="1"/>
+      <w:numFmt w:val="bullet"/>
+      <w:lvlText w:val="o"/>
+      <w:lvlJc w:val="left"/>
+      <w:pPr>
+        <w:ind w:left="2160" w:hanging="360"/>
+      </w:pPr>
+      <w:rPr>
+        <w:rFonts w:ascii="Courier New" w:hAnsi="Courier New" w:cs="Courier New" w:hint="default"/>
+      </w:rPr>
+    </w:lvl>
+    <w:lvl w:ilvl="2" w:tplc="04090005" w:tentative="1">
+      <w:start w:val="1"/>
+      <w:numFmt w:val="bullet"/>
+      <w:lvlText w:val=""/>
+      <w:lvlJc w:val="left"/>
+      <w:pPr>
+        <w:ind w:left="2880" w:hanging="360"/>
+      </w:pPr>
+      <w:rPr>
+        <w:rFonts w:ascii="Wingdings" w:hAnsi="Wingdings" w:hint="default"/>
+      </w:rPr>
+    </w:lvl>
+    <w:lvl w:ilvl="3" w:tplc="04090001" w:tentative="1">
+      <w:start w:val="1"/>
+      <w:numFmt w:val="bullet"/>
+      <w:lvlText w:val=""/>
+      <w:lvlJc w:val="left"/>
+      <w:pPr>
+        <w:ind w:left="3600" w:hanging="360"/>
+      </w:pPr>
+      <w:rPr>
+        <w:rFonts w:ascii="Symbol" w:hAnsi="Symbol" w:hint="default"/>
+      </w:rPr>
+    </w:lvl>
+    <w:lvl w:ilvl="4" w:tplc="04090003" w:tentative="1">
+      <w:start w:val="1"/>
+      <w:numFmt w:val="bullet"/>
+      <w:lvlText w:val="o"/>
+      <w:lvlJc w:val="left"/>
+      <w:pPr>
+        <w:ind w:left="4320" w:hanging="360"/>
+      </w:pPr>
+      <w:rPr>
+        <w:rFonts w:ascii="Courier New" w:hAnsi="Courier New" w:cs="Courier New" w:hint="default"/>
+      </w:rPr>
+    </w:lvl>
+    <w:lvl w:ilvl="5" w:tplc="04090005" w:tentative="1">
+      <w:start w:val="1"/>
+      <w:numFmt w:val="bullet"/>
+      <w:lvlText w:val=""/>
+      <w:lvlJc w:val="left"/>
+      <w:pPr>
+        <w:ind w:left="5040" w:hanging="360"/>
+      </w:pPr>
+      <w:rPr>
+        <w:rFonts w:ascii="Wingdings" w:hAnsi="Wingdings" w:hint="default"/>
+      </w:rPr>
+    </w:lvl>
+    <w:lvl w:ilvl="6" w:tplc="04090001" w:tentative="1">
+      <w:start w:val="1"/>
+      <w:numFmt w:val="bullet"/>
+      <w:lvlText w:val=""/>
+      <w:lvlJc w:val="left"/>
+      <w:pPr>
+        <w:ind w:left="5760" w:hanging="360"/>
+      </w:pPr>
+      <w:rPr>
+        <w:rFonts w:ascii="Symbol" w:hAnsi="Symbol" w:hint="default"/>
+      </w:rPr>
+    </w:lvl>
+    <w:lvl w:ilvl="7" w:tplc="04090003" w:tentative="1">
+      <w:start w:val="1"/>
+      <w:numFmt w:val="bullet"/>
+      <w:lvlText w:val="o"/>
+      <w:lvlJc w:val="left"/>
+      <w:pPr>
+        <w:ind w:left="6480" w:hanging="360"/>
+      </w:pPr>
+      <w:rPr>
+        <w:rFonts w:ascii="Courier New" w:hAnsi="Courier New" w:cs="Courier New" w:hint="default"/>
+      </w:rPr>
+    </w:lvl>
+    <w:lvl w:ilvl="8" w:tplc="04090005" w:tentative="1">
+      <w:start w:val="1"/>
+      <w:numFmt w:val="bullet"/>
+      <w:lvlText w:val=""/>
+      <w:lvlJc w:val="left"/>
+      <w:pPr>
+        <w:ind w:left="7200" w:hanging="360"/>
+      </w:pPr>
+      <w:rPr>
+        <w:rFonts w:ascii="Wingdings" w:hAnsi="Wingdings" w:hint="default"/>
+      </w:rPr>
+    </w:lvl>
+  </w:abstractNum>
+  <w:abstractNum w:abstractNumId="2">
+    <w:nsid w:val="75AB7AEC"/>
+    <w:multiLevelType w:val="hybridMultilevel"/>
+    <w:tmpl w:val="B96A895C"/>
+    <w:lvl w:ilvl="0" w:tplc="1DCA399E">
+      <w:start w:val="1"/>
+      <w:numFmt w:val="bullet"/>
+      <w:lvlText w:val=""/>
+      <w:lvlPicBulletId w:val="0"/>
+      <w:lvlJc w:val="left"/>
+      <w:pPr>
+        <w:ind w:left="720" w:hanging="360"/>
+      </w:pPr>
+      <w:rPr>
+        <w:rFonts w:ascii="Symbol" w:hAnsi="Symbol" w:hint="default"/>
+        <w:color w:val="auto"/>
+        <w:sz w:val="24"/>
+      </w:rPr>
+    </w:lvl>
+    <w:lvl w:ilvl="1" w:tplc="04090003" w:tentative="1">
+      <w:start w:val="1"/>
+      <w:numFmt w:val="bullet"/>
+      <w:lvlText w:val="o"/>
+      <w:lvlJc w:val="left"/>
+      <w:pPr>
+        <w:ind w:left="1440" w:hanging="360"/>
+      </w:pPr>
+      <w:rPr>
+        <w:rFonts w:ascii="Courier New" w:hAnsi="Courier New" w:cs="Courier New" w:hint="default"/>
+      </w:rPr>
+    </w:lvl>
+    <w:lvl w:ilvl="2" w:tplc="04090005" w:tentative="1">
+      <w:start w:val="1"/>
+      <w:numFmt w:val="bullet"/>
+      <w:lvlText w:val=""/>
+      <w:lvlJc w:val="left"/>
+      <w:pPr>
+        <w:ind w:left="2160" w:hanging="360"/>
+      </w:pPr>
+      <w:rPr>
+        <w:rFonts w:ascii="Wingdings" w:hAnsi="Wingdings" w:hint="default"/>
+      </w:rPr>
+    </w:lvl>
+    <w:lvl w:ilvl="3" w:tplc="04090001" w:tentative="1">
+      <w:start w:val="1"/>
+      <w:numFmt w:val="bullet"/>
+      <w:lvlText w:val=""/>
+      <w:lvlJc w:val="left"/>
+      <w:pPr>
+        <w:ind w:left="2880" w:hanging="360"/>
+      </w:pPr>
+      <w:rPr>
+        <w:rFonts w:ascii="Symbol" w:hAnsi="Symbol" w:hint="default"/>
+      </w:rPr>
+    </w:lvl>
+    <w:lvl w:ilvl="4" w:tplc="04090003" w:tentative="1">
+      <w:start w:val="1"/>
+      <w:numFmt w:val="bullet"/>
+      <w:lvlText w:val="o"/>
+      <w:lvlJc w:val="left"/>
+      <w:pPr>
+        <w:ind w:left="3600" w:hanging="360"/>
+      </w:pPr>
+      <w:rPr>
+        <w:rFonts w:ascii="Courier New" w:hAnsi="Courier New" w:cs="Courier New" w:hint="default"/>
+      </w:rPr>
+    </w:lvl>
+    <w:lvl w:ilvl="5" w:tplc="04090005" w:tentative="1">
+      <w:start w:val="1"/>
+      <w:numFmt w:val="bullet"/>
+      <w:lvlText w:val=""/>
+      <w:lvlJc w:val="left"/>
+      <w:pPr>
+        <w:ind w:left="4320" w:hanging="360"/>
+      </w:pPr>
+      <w:rPr>
+        <w:rFonts w:ascii="Wingdings" w:hAnsi="Wingdings" w:hint="default"/>
+      </w:rPr>
+    </w:lvl>
+    <w:lvl w:ilvl="6" w:tplc="04090001" w:tentative="1">
+      <w:start w:val="1"/>
+      <w:numFmt w:val="bullet"/>
+      <w:lvlText w:val=""/>
+      <w:lvlJc w:val="left"/>
+      <w:pPr>
+        <w:ind w:left="5040" w:hanging="360"/>
+      </w:pPr>
+      <w:rPr>
+        <w:rFonts w:ascii="Symbol" w:hAnsi="Symbol" w:hint="default"/>
+      </w:rPr>
+    </w:lvl>
+    <w:lvl w:ilvl="7" w:tplc="04090003" w:tentative="1">
+      <w:start w:val="1"/>
+      <w:numFmt w:val="bullet"/>
+      <w:lvlText w:val="o"/>
+      <w:lvlJc w:val="left"/>
+      <w:pPr>
+        <w:ind w:left="5760" w:hanging="360"/>
+      </w:pPr>
+      <w:rPr>
+        <w:rFonts w:ascii="Courier New" w:hAnsi="Courier New" w:cs="Courier New" w:hint="default"/>
+      </w:rPr>
+    </w:lvl>
+    <w:lvl w:ilvl="8" w:tplc="04090005" w:tentative="1">
+      <w:start w:val="1"/>
+      <w:numFmt w:val="bullet"/>
+      <w:lvlText w:val=""/>
+      <w:lvlJc w:val="left"/>
+      <w:pPr>
+        <w:ind w:left="6480" w:hanging="360"/>
+      </w:pPr>
+      <w:rPr>
+        <w:rFonts w:ascii="Wingdings" w:hAnsi="Wingdings" w:hint="default"/>
+      </w:rPr>
+    </w:lvl>
+  </w:abstractNum>
   <w:num w:numId="1">
     <w:abstractNumId w:val="0"/>
+  </w:num>
+  <w:num w:numId="2">
+    <w:abstractNumId w:val="1"/>
+  </w:num>
+  <w:num w:numId="3">
+    <w:abstractNumId w:val="2"/>
   </w:num>
 </w:numbering>
 </file>
@@ -454,6 +897,7 @@
   <w:style w:type="paragraph" w:default="1" w:styleId="Normal">
     <w:name w:val="Normal"/>
     <w:qFormat/>
+    <w:rsid w:val="00B0471F"/>
   </w:style>
   <w:style w:type="character" w:default="1" w:styleId="DefaultParagraphFont">
     <w:name w:val="Default Paragraph Font"/>

</xml_diff>